<commit_message>
Update Files and Index
</commit_message>
<xml_diff>
--- a/file/Ronnel_Sanchez-Resume.docx
+++ b/file/Ronnel_Sanchez-Resume.docx
@@ -17,7 +17,6 @@
         </w:rPr>
       </w:pPr>
       <w:bookmarkStart w:id="0" w:name="_GoBack"/>
-      <w:bookmarkEnd w:id="0"/>
       <w:r>
         <w:rPr>
           <w:rFonts w:ascii="Arial" w:eastAsia="Times New Roman" w:hAnsi="Arial" w:cs="Arial"/>
@@ -308,11 +307,10 @@
       <w:pPr>
         <w:rPr>
           <w:rFonts w:ascii="Arial" w:eastAsia="Times New Roman" w:hAnsi="Arial" w:cs="Arial"/>
-          <w:b/>
-          <w:bCs/>
-          <w:color w:val="262626" w:themeColor="text1" w:themeTint="D9"/>
-          <w:sz w:val="36"/>
-          <w:szCs w:val="32"/>
+          <w:noProof/>
+          <w:color w:val="000000" w:themeColor="text1"/>
+          <w:sz w:val="24"/>
+          <w:szCs w:val="24"/>
         </w:rPr>
       </w:pPr>
       <w:r>
@@ -326,15 +324,15 @@
         <mc:AlternateContent>
           <mc:Choice Requires="wpg">
             <w:drawing>
-              <wp:anchor distT="0" distB="0" distL="114300" distR="114300" simplePos="0" relativeHeight="251661312" behindDoc="0" locked="0" layoutInCell="1" allowOverlap="1" wp14:anchorId="48634376" wp14:editId="231FEE52">
+              <wp:anchor distT="0" distB="0" distL="114300" distR="114300" simplePos="0" relativeHeight="251661312" behindDoc="0" locked="0" layoutInCell="1" allowOverlap="1" wp14:anchorId="4F8EA73B" wp14:editId="2EB25C80">
                 <wp:simplePos x="0" y="0"/>
                 <wp:positionH relativeFrom="column">
                   <wp:posOffset>-10160</wp:posOffset>
                 </wp:positionH>
                 <wp:positionV relativeFrom="paragraph">
-                  <wp:posOffset>1257551</wp:posOffset>
+                  <wp:posOffset>1820383</wp:posOffset>
                 </wp:positionV>
-                <wp:extent cx="6889750" cy="12866"/>
+                <wp:extent cx="6889750" cy="12700"/>
                 <wp:effectExtent l="0" t="19050" r="25400" b="25400"/>
                 <wp:wrapNone/>
                 <wp:docPr id="4" name="Group 4"/>
@@ -346,7 +344,7 @@
                       <wpg:grpSpPr>
                         <a:xfrm>
                           <a:off x="0" y="0"/>
-                          <a:ext cx="6889750" cy="12866"/>
+                          <a:ext cx="6889750" cy="12700"/>
                           <a:chOff x="0" y="0"/>
                           <a:chExt cx="6889750" cy="10633"/>
                         </a:xfrm>
@@ -427,7 +425,7 @@
           </mc:Choice>
           <mc:Fallback>
             <w:pict>
-              <v:group id="Group 4" o:spid="_x0000_s1026" style="position:absolute;margin-left:-.8pt;margin-top:99pt;width:542.5pt;height:1pt;z-index:251661312" coordsize="68897,106" o:gfxdata="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">
+              <v:group id="Group 4" o:spid="_x0000_s1026" style="position:absolute;margin-left:-.8pt;margin-top:143.35pt;width:542.5pt;height:1pt;z-index:251661312" coordsize="68897,106" o:gfxdata="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">
                 <v:line id="Straight Connector 2" o:spid="_x0000_s1027" style="position:absolute;visibility:visible;mso-wrap-style:square" from="0,106" to="68897,106" o:connectortype="straight" o:gfxdata="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" strokecolor="#d8d8d8 [2732]"/>
                 <v:line id="Straight Connector 3" o:spid="_x0000_s1028" style="position:absolute;visibility:visible;mso-wrap-style:square" from="0,0" to="11270,0" o:connectortype="straight" o:gfxdata="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" strokecolor="#17bed2" strokeweight="3pt"/>
               </v:group>
@@ -435,83 +433,35 @@
           </mc:Fallback>
         </mc:AlternateContent>
       </w:r>
-      <w:proofErr w:type="gramStart"/>
-      <w:r>
-        <w:rPr>
-          <w:rFonts w:ascii="Arial" w:eastAsia="Times New Roman" w:hAnsi="Arial" w:cs="Arial"/>
-          <w:color w:val="262626" w:themeColor="text1" w:themeTint="D9"/>
-          <w:sz w:val="24"/>
-          <w:szCs w:val="24"/>
-        </w:rPr>
-        <w:t>Equipped</w:t>
-      </w:r>
-      <w:r>
-        <w:rPr>
-          <w:rFonts w:ascii="Arial" w:eastAsia="Times New Roman" w:hAnsi="Arial" w:cs="Arial"/>
-          <w:color w:val="262626" w:themeColor="text1" w:themeTint="D9"/>
-          <w:sz w:val="24"/>
-          <w:szCs w:val="24"/>
-        </w:rPr>
-        <w:t xml:space="preserve"> with expertise</w:t>
-      </w:r>
-      <w:r>
-        <w:rPr>
-          <w:rFonts w:ascii="Arial" w:eastAsia="Times New Roman" w:hAnsi="Arial" w:cs="Arial"/>
-          <w:color w:val="262626" w:themeColor="text1" w:themeTint="D9"/>
-          <w:sz w:val="24"/>
-          <w:szCs w:val="24"/>
-        </w:rPr>
-        <w:t xml:space="preserve"> on Design and Web Development</w:t>
-      </w:r>
-      <w:r>
-        <w:rPr>
-          <w:rFonts w:ascii="Arial" w:eastAsia="Times New Roman" w:hAnsi="Arial" w:cs="Arial"/>
-          <w:color w:val="262626" w:themeColor="text1" w:themeTint="D9"/>
-          <w:sz w:val="24"/>
-          <w:szCs w:val="24"/>
-        </w:rPr>
-        <w:t>.</w:t>
-      </w:r>
-      <w:proofErr w:type="gramEnd"/>
-      <w:r>
-        <w:rPr>
-          <w:rFonts w:ascii="Arial" w:eastAsia="Times New Roman" w:hAnsi="Arial" w:cs="Arial"/>
-          <w:color w:val="262626" w:themeColor="text1" w:themeTint="D9"/>
-          <w:sz w:val="24"/>
-          <w:szCs w:val="24"/>
-        </w:rPr>
-        <w:t xml:space="preserve"> Designed and developed enterprise level, Responsive and User Centric websites and software. Enjoy learning new technology, design tools, programming language and UI/UX guidelines technic which I believe is the core of every project </w:t>
-      </w:r>
-      <w:proofErr w:type="spellStart"/>
-      <w:r>
-        <w:rPr>
-          <w:rFonts w:ascii="Arial" w:eastAsia="Times New Roman" w:hAnsi="Arial" w:cs="Arial"/>
-          <w:color w:val="262626" w:themeColor="text1" w:themeTint="D9"/>
-          <w:sz w:val="24"/>
-          <w:szCs w:val="24"/>
-        </w:rPr>
-        <w:t>i</w:t>
-      </w:r>
-      <w:proofErr w:type="spellEnd"/>
-      <w:r>
-        <w:rPr>
-          <w:rFonts w:ascii="Arial" w:eastAsia="Times New Roman" w:hAnsi="Arial" w:cs="Arial"/>
-          <w:color w:val="262626" w:themeColor="text1" w:themeTint="D9"/>
-          <w:sz w:val="24"/>
-          <w:szCs w:val="24"/>
-        </w:rPr>
-        <w:t xml:space="preserve"> do. </w:t>
-      </w:r>
-      <w:r>
-        <w:rPr>
-          <w:rFonts w:ascii="Arial" w:eastAsia="Times New Roman" w:hAnsi="Arial" w:cs="Arial"/>
-          <w:b/>
-          <w:bCs/>
-          <w:color w:val="262626" w:themeColor="text1" w:themeTint="D9"/>
-          <w:sz w:val="36"/>
-          <w:szCs w:val="32"/>
+      <w:r>
+        <w:rPr>
+          <w:rFonts w:ascii="Arial" w:eastAsia="Times New Roman" w:hAnsi="Arial" w:cs="Arial"/>
+          <w:noProof/>
+          <w:color w:val="000000" w:themeColor="text1"/>
+          <w:sz w:val="24"/>
+          <w:szCs w:val="24"/>
+        </w:rPr>
+        <w:t>Having the expertise on User Experiense, I manage to produce User Centered Design website and software. I design base user perspective with clear understanding on system and business side. Also doing Front-End Developement, i merge the UX Guidlines on producing the User Interface with the current technology development like; Responsive Design, Cross-Browser Compatibility and UX Design.Enjoy learning new technology, design tools, programming language and UI/UXguidelines technic which I believe is the core of every project i do.</w:t>
+      </w:r>
+      <w:r>
+        <w:rPr>
+          <w:rFonts w:ascii="Arial" w:eastAsia="Times New Roman" w:hAnsi="Arial" w:cs="Arial"/>
+          <w:noProof/>
+          <w:color w:val="000000" w:themeColor="text1"/>
+          <w:sz w:val="24"/>
+          <w:szCs w:val="24"/>
         </w:rPr>
         <w:br/>
+      </w:r>
+      <w:r>
+        <w:rPr>
+          <w:rFonts w:ascii="Arial" w:eastAsia="Times New Roman" w:hAnsi="Arial" w:cs="Arial"/>
+          <w:noProof/>
+          <w:color w:val="000000" w:themeColor="text1"/>
+          <w:sz w:val="24"/>
+          <w:szCs w:val="24"/>
+        </w:rPr>
+        <w:t xml:space="preserve">                         </w:t>
       </w:r>
       <w:r>
         <w:rPr>
@@ -872,7 +822,6 @@
     </w:p>
     <w:p>
       <w:pPr>
-        <w:ind w:left="270"/>
         <w:rPr>
           <w:rFonts w:ascii="Arial" w:eastAsia="Times New Roman" w:hAnsi="Arial" w:cs="Arial"/>
           <w:color w:val="262626" w:themeColor="text1" w:themeTint="D9"/>
@@ -883,17 +832,6 @@
     </w:p>
     <w:p>
       <w:pPr>
-        <w:ind w:left="270"/>
-        <w:rPr>
-          <w:rFonts w:ascii="Arial" w:eastAsia="Times New Roman" w:hAnsi="Arial" w:cs="Arial"/>
-          <w:color w:val="262626" w:themeColor="text1" w:themeTint="D9"/>
-          <w:sz w:val="24"/>
-          <w:szCs w:val="24"/>
-        </w:rPr>
-      </w:pPr>
-    </w:p>
-    <w:p>
-      <w:pPr>
         <w:spacing w:after="0"/>
         <w:rPr>
           <w:rFonts w:ascii="Arial" w:eastAsia="Times New Roman" w:hAnsi="Arial" w:cs="Arial"/>
@@ -911,7 +849,6 @@
           <w:sz w:val="28"/>
           <w:szCs w:val="24"/>
         </w:rPr>
-        <w:lastRenderedPageBreak/>
         <w:t>Graphical User Interface Designer</w:t>
       </w:r>
       <w:r>
@@ -2069,7 +2006,6 @@
           <w:color w:val="000000" w:themeColor="text1"/>
           <w:szCs w:val="24"/>
         </w:rPr>
-        <w:lastRenderedPageBreak/>
         <mc:AlternateContent>
           <mc:Choice Requires="wpg">
             <w:drawing>
@@ -3634,6 +3570,7 @@
         </w:rPr>
       </w:pPr>
     </w:p>
+    <w:bookmarkEnd w:id="0"/>
     <w:p>
       <w:pPr>
         <w:rPr>
@@ -5955,7 +5892,7 @@
 </file>
 
 <file path=customXml/itemProps1.xml><?xml version="1.0" encoding="utf-8"?>
-<ds:datastoreItem xmlns:ds="http://schemas.openxmlformats.org/officeDocument/2006/customXml" ds:itemID="{B1BB5BFF-F94E-4BE0-AA40-76B85DB05AAB}">
+<ds:datastoreItem xmlns:ds="http://schemas.openxmlformats.org/officeDocument/2006/customXml" ds:itemID="{2E3AFCE9-13F0-4CC5-BC2F-58BFABAF02A7}">
   <ds:schemaRefs>
     <ds:schemaRef ds:uri="http://schemas.openxmlformats.org/officeDocument/2006/bibliography"/>
   </ds:schemaRefs>

</xml_diff>

<commit_message>
Info: Update index and files
</commit_message>
<xml_diff>
--- a/file/Ronnel_Sanchez-Resume.docx
+++ b/file/Ronnel_Sanchez-Resume.docx
@@ -663,6 +663,15 @@
         </w:rPr>
         <w:t>Conducting User Experience research which include observation, interview, A/B testing, mouse flow and heat maps</w:t>
       </w:r>
+      <w:r>
+        <w:rPr>
+          <w:rFonts w:ascii="Arial" w:eastAsia="Times New Roman" w:hAnsi="Arial" w:cs="Arial"/>
+          <w:color w:val="262626" w:themeColor="text1" w:themeTint="D9"/>
+          <w:sz w:val="24"/>
+          <w:szCs w:val="24"/>
+        </w:rPr>
+        <w:t>.</w:t>
+      </w:r>
     </w:p>
     <w:p>
       <w:pPr>
@@ -686,7 +695,36 @@
           <w:sz w:val="24"/>
           <w:szCs w:val="24"/>
         </w:rPr>
-        <w:t xml:space="preserve">Present wireframes, user interaction and process flows ideas to stakeholders using Adobe Photoshop and </w:t>
+        <w:t xml:space="preserve">Present wireframes, user interaction and process </w:t>
+      </w:r>
+      <w:proofErr w:type="gramStart"/>
+      <w:r>
+        <w:rPr>
+          <w:rFonts w:ascii="Arial" w:eastAsia="Times New Roman" w:hAnsi="Arial" w:cs="Arial"/>
+          <w:color w:val="262626" w:themeColor="text1" w:themeTint="D9"/>
+          <w:sz w:val="24"/>
+          <w:szCs w:val="24"/>
+        </w:rPr>
+        <w:t>flows</w:t>
+      </w:r>
+      <w:proofErr w:type="gramEnd"/>
+      <w:r>
+        <w:rPr>
+          <w:rFonts w:ascii="Arial" w:eastAsia="Times New Roman" w:hAnsi="Arial" w:cs="Arial"/>
+          <w:color w:val="262626" w:themeColor="text1" w:themeTint="D9"/>
+          <w:sz w:val="24"/>
+          <w:szCs w:val="24"/>
+        </w:rPr>
+        <w:t xml:space="preserve"> ideas to stakeholders using Adobe Photoshop</w:t>
+      </w:r>
+      <w:r>
+        <w:rPr>
+          <w:rFonts w:ascii="Arial" w:eastAsia="Times New Roman" w:hAnsi="Arial" w:cs="Arial"/>
+          <w:color w:val="262626" w:themeColor="text1" w:themeTint="D9"/>
+          <w:sz w:val="24"/>
+          <w:szCs w:val="24"/>
+        </w:rPr>
+        <w:t xml:space="preserve">, </w:t>
       </w:r>
       <w:proofErr w:type="spellStart"/>
       <w:r>
@@ -696,9 +734,38 @@
           <w:sz w:val="24"/>
           <w:szCs w:val="24"/>
         </w:rPr>
+        <w:t>InVision</w:t>
+      </w:r>
+      <w:proofErr w:type="spellEnd"/>
+      <w:r>
+        <w:rPr>
+          <w:rFonts w:ascii="Arial" w:eastAsia="Times New Roman" w:hAnsi="Arial" w:cs="Arial"/>
+          <w:color w:val="262626" w:themeColor="text1" w:themeTint="D9"/>
+          <w:sz w:val="24"/>
+          <w:szCs w:val="24"/>
+        </w:rPr>
+        <w:t xml:space="preserve"> and </w:t>
+      </w:r>
+      <w:proofErr w:type="spellStart"/>
+      <w:r>
+        <w:rPr>
+          <w:rFonts w:ascii="Arial" w:eastAsia="Times New Roman" w:hAnsi="Arial" w:cs="Arial"/>
+          <w:color w:val="262626" w:themeColor="text1" w:themeTint="D9"/>
+          <w:sz w:val="24"/>
+          <w:szCs w:val="24"/>
+        </w:rPr>
         <w:t>Axure</w:t>
       </w:r>
       <w:proofErr w:type="spellEnd"/>
+      <w:r>
+        <w:rPr>
+          <w:rFonts w:ascii="Arial" w:eastAsia="Times New Roman" w:hAnsi="Arial" w:cs="Arial"/>
+          <w:color w:val="262626" w:themeColor="text1" w:themeTint="D9"/>
+          <w:sz w:val="24"/>
+          <w:szCs w:val="24"/>
+        </w:rPr>
+        <w:t>.</w:t>
+      </w:r>
     </w:p>
     <w:p>
       <w:pPr>
@@ -722,27 +789,54 @@
           <w:sz w:val="24"/>
           <w:szCs w:val="24"/>
         </w:rPr>
-        <w:t xml:space="preserve">Created low to high fidelity prototypes for web or mobile applications using HTML, CSS, JavaScript, frameworks like Bootstrap, jQuery Mobile UI, and </w:t>
-      </w:r>
-      <w:proofErr w:type="spellStart"/>
-      <w:r>
-        <w:rPr>
-          <w:rFonts w:ascii="Arial" w:eastAsia="Times New Roman" w:hAnsi="Arial" w:cs="Arial"/>
-          <w:color w:val="262626" w:themeColor="text1" w:themeTint="D9"/>
-          <w:sz w:val="24"/>
-          <w:szCs w:val="24"/>
-        </w:rPr>
-        <w:t>Axure</w:t>
-      </w:r>
-      <w:proofErr w:type="spellEnd"/>
-      <w:r>
-        <w:rPr>
-          <w:rFonts w:ascii="Arial" w:eastAsia="Times New Roman" w:hAnsi="Arial" w:cs="Arial"/>
-          <w:color w:val="262626" w:themeColor="text1" w:themeTint="D9"/>
-          <w:sz w:val="24"/>
-          <w:szCs w:val="24"/>
-        </w:rPr>
-        <w:t>.</w:t>
+        <w:t>Created low to high fidelity prototypes for web or mobi</w:t>
+      </w:r>
+      <w:r>
+        <w:rPr>
+          <w:rFonts w:ascii="Arial" w:eastAsia="Times New Roman" w:hAnsi="Arial" w:cs="Arial"/>
+          <w:color w:val="262626" w:themeColor="text1" w:themeTint="D9"/>
+          <w:sz w:val="24"/>
+          <w:szCs w:val="24"/>
+        </w:rPr>
+        <w:t>le applications using HTML, CSS</w:t>
+      </w:r>
+      <w:r>
+        <w:rPr>
+          <w:rFonts w:ascii="Arial" w:eastAsia="Times New Roman" w:hAnsi="Arial" w:cs="Arial"/>
+          <w:color w:val="262626" w:themeColor="text1" w:themeTint="D9"/>
+          <w:sz w:val="24"/>
+          <w:szCs w:val="24"/>
+        </w:rPr>
+        <w:t xml:space="preserve"> and Sass</w:t>
+      </w:r>
+      <w:bookmarkStart w:id="0" w:name="_GoBack"/>
+      <w:bookmarkEnd w:id="0"/>
+      <w:r>
+        <w:rPr>
+          <w:rFonts w:ascii="Arial" w:eastAsia="Times New Roman" w:hAnsi="Arial" w:cs="Arial"/>
+          <w:color w:val="262626" w:themeColor="text1" w:themeTint="D9"/>
+          <w:sz w:val="24"/>
+          <w:szCs w:val="24"/>
+        </w:rPr>
+        <w:t xml:space="preserve">. Also with JavaScript </w:t>
+      </w:r>
+      <w:r>
+        <w:rPr>
+          <w:rFonts w:ascii="Arial" w:eastAsia="Times New Roman" w:hAnsi="Arial" w:cs="Arial"/>
+          <w:color w:val="262626" w:themeColor="text1" w:themeTint="D9"/>
+          <w:sz w:val="24"/>
+          <w:szCs w:val="24"/>
+        </w:rPr>
+        <w:t>frameworks like Bootstrap, jQuery</w:t>
+      </w:r>
+      <w:r>
+        <w:rPr>
+          <w:rFonts w:ascii="Arial" w:eastAsia="Times New Roman" w:hAnsi="Arial" w:cs="Arial"/>
+          <w:color w:val="262626" w:themeColor="text1" w:themeTint="D9"/>
+          <w:sz w:val="24"/>
+          <w:szCs w:val="24"/>
+        </w:rPr>
+        <w:t>, Angular.js, and Vue.js.</w:t>
       </w:r>
     </w:p>
     <w:p>
@@ -1061,7 +1155,36 @@
           <w:sz w:val="24"/>
           <w:szCs w:val="24"/>
         </w:rPr>
-        <w:t>Work closely with product managers and software developers to define and design an optimal user experience, user interaction model, workflow and information architecture</w:t>
+        <w:t xml:space="preserve">Work closely with product managers and software developers to define and design an optimal user experience, user interaction model, </w:t>
+      </w:r>
+      <w:proofErr w:type="gramStart"/>
+      <w:r>
+        <w:rPr>
+          <w:rFonts w:ascii="Arial" w:eastAsia="Times New Roman" w:hAnsi="Arial" w:cs="Arial"/>
+          <w:color w:val="262626" w:themeColor="text1" w:themeTint="D9"/>
+          <w:sz w:val="24"/>
+          <w:szCs w:val="24"/>
+        </w:rPr>
+        <w:t>workflow</w:t>
+      </w:r>
+      <w:proofErr w:type="gramEnd"/>
+      <w:r>
+        <w:rPr>
+          <w:rFonts w:ascii="Arial" w:eastAsia="Times New Roman" w:hAnsi="Arial" w:cs="Arial"/>
+          <w:color w:val="262626" w:themeColor="text1" w:themeTint="D9"/>
+          <w:sz w:val="24"/>
+          <w:szCs w:val="24"/>
+        </w:rPr>
+        <w:t xml:space="preserve"> and information architecture</w:t>
+      </w:r>
+      <w:r>
+        <w:rPr>
+          <w:rFonts w:ascii="Arial" w:eastAsia="Times New Roman" w:hAnsi="Arial" w:cs="Arial"/>
+          <w:color w:val="262626" w:themeColor="text1" w:themeTint="D9"/>
+          <w:sz w:val="24"/>
+          <w:szCs w:val="24"/>
+        </w:rPr>
+        <w:t>.</w:t>
       </w:r>
     </w:p>
     <w:p>
@@ -1088,6 +1211,15 @@
         </w:rPr>
         <w:t>Frame out website designs and provide detail and direction to development staff to implement design using HTML, JavaScript, and CSS</w:t>
       </w:r>
+      <w:r>
+        <w:rPr>
+          <w:rFonts w:ascii="Arial" w:eastAsia="Times New Roman" w:hAnsi="Arial" w:cs="Arial"/>
+          <w:color w:val="262626" w:themeColor="text1" w:themeTint="D9"/>
+          <w:sz w:val="24"/>
+          <w:szCs w:val="24"/>
+        </w:rPr>
+        <w:t>.</w:t>
+      </w:r>
     </w:p>
     <w:p>
       <w:pPr>
@@ -1111,6 +1243,15 @@
           <w:szCs w:val="24"/>
         </w:rPr>
         <w:t>Create mockup designs when needed using appropriate tools and design programs</w:t>
+      </w:r>
+      <w:r>
+        <w:rPr>
+          <w:rFonts w:ascii="Arial" w:eastAsia="Times New Roman" w:hAnsi="Arial" w:cs="Arial"/>
+          <w:color w:val="262626" w:themeColor="text1" w:themeTint="D9"/>
+          <w:sz w:val="24"/>
+          <w:szCs w:val="24"/>
+        </w:rPr>
+        <w:t>.</w:t>
       </w:r>
     </w:p>
     <w:p>
@@ -1255,6 +1396,15 @@
         </w:rPr>
         <w:t>Produced websites and PC software design that fits to Business requirements</w:t>
       </w:r>
+      <w:r>
+        <w:rPr>
+          <w:rFonts w:ascii="Arial" w:eastAsia="Times New Roman" w:hAnsi="Arial" w:cs="Arial"/>
+          <w:color w:val="262626" w:themeColor="text1" w:themeTint="D9"/>
+          <w:sz w:val="24"/>
+          <w:szCs w:val="24"/>
+        </w:rPr>
+        <w:t>.</w:t>
+      </w:r>
     </w:p>
     <w:p>
       <w:pPr>
@@ -1279,6 +1429,15 @@
           <w:szCs w:val="24"/>
         </w:rPr>
         <w:t>Work as front-end developer for Website and Mobile apps</w:t>
+      </w:r>
+      <w:r>
+        <w:rPr>
+          <w:rFonts w:ascii="Arial" w:eastAsia="Times New Roman" w:hAnsi="Arial" w:cs="Arial"/>
+          <w:color w:val="262626" w:themeColor="text1" w:themeTint="D9"/>
+          <w:sz w:val="24"/>
+          <w:szCs w:val="24"/>
+        </w:rPr>
+        <w:t>.</w:t>
       </w:r>
     </w:p>
     <w:p>
@@ -1741,7 +1900,8 @@
       </w:tblPr>
       <w:tblGrid>
         <w:gridCol w:w="5107"/>
-        <w:gridCol w:w="5414"/>
+        <w:gridCol w:w="307"/>
+        <w:gridCol w:w="5107"/>
       </w:tblGrid>
       <w:tr>
         <w:tc>
@@ -1776,6 +1936,7 @@
         <w:tc>
           <w:tcPr>
             <w:tcW w:w="5414" w:type="dxa"/>
+            <w:gridSpan w:val="2"/>
           </w:tcPr>
           <w:p>
             <w:pPr>
@@ -1832,6 +1993,7 @@
         <w:tc>
           <w:tcPr>
             <w:tcW w:w="5414" w:type="dxa"/>
+            <w:gridSpan w:val="2"/>
           </w:tcPr>
           <w:p>
             <w:pPr>
@@ -1908,6 +2070,7 @@
         <w:tc>
           <w:tcPr>
             <w:tcW w:w="5414" w:type="dxa"/>
+            <w:gridSpan w:val="2"/>
           </w:tcPr>
           <w:p>
             <w:pPr>
@@ -1952,36 +2115,14 @@
         </w:tc>
       </w:tr>
       <w:tr>
-        <w:tc>
-          <w:tcPr>
-            <w:tcW w:w="5107" w:type="dxa"/>
-          </w:tcPr>
-          <w:p>
-            <w:pPr>
-              <w:spacing w:after="150"/>
-              <w:rPr>
-                <w:rFonts w:ascii="Arial" w:eastAsia="Times New Roman" w:hAnsi="Arial" w:cs="Arial"/>
-                <w:color w:val="262626" w:themeColor="text1" w:themeTint="D9"/>
-                <w:sz w:val="24"/>
-                <w:szCs w:val="24"/>
-              </w:rPr>
-            </w:pPr>
-          </w:p>
-          <w:p>
-            <w:pPr>
-              <w:spacing w:after="150"/>
-              <w:rPr>
-                <w:rFonts w:ascii="Arial" w:eastAsia="Times New Roman" w:hAnsi="Arial" w:cs="Arial"/>
-                <w:color w:val="262626" w:themeColor="text1" w:themeTint="D9"/>
-                <w:sz w:val="24"/>
-                <w:szCs w:val="24"/>
-              </w:rPr>
-            </w:pPr>
-          </w:p>
-        </w:tc>
+        <w:trPr>
+          <w:gridAfter w:val="1"/>
+          <w:wAfter w:w="5107" w:type="dxa"/>
+        </w:trPr>
         <w:tc>
           <w:tcPr>
             <w:tcW w:w="5414" w:type="dxa"/>
+            <w:gridSpan w:val="2"/>
           </w:tcPr>
           <w:p>
             <w:pPr>
@@ -2015,6 +2156,7 @@
         <w:tc>
           <w:tcPr>
             <w:tcW w:w="5414" w:type="dxa"/>
+            <w:gridSpan w:val="2"/>
           </w:tcPr>
           <w:p>
             <w:pPr>
@@ -2050,7 +2192,7 @@
         <mc:AlternateContent>
           <mc:Choice Requires="wpg">
             <w:drawing>
-              <wp:anchor distT="0" distB="0" distL="114300" distR="114300" simplePos="0" relativeHeight="251667456" behindDoc="0" locked="0" layoutInCell="1" allowOverlap="1" wp14:anchorId="676D63BB" wp14:editId="6A97EB4D">
+              <wp:anchor distT="0" distB="0" distL="114300" distR="114300" simplePos="0" relativeHeight="251667456" behindDoc="0" locked="0" layoutInCell="1" allowOverlap="1" wp14:anchorId="1803B9B7" wp14:editId="61F8564E">
                 <wp:simplePos x="0" y="0"/>
                 <wp:positionH relativeFrom="column">
                   <wp:posOffset>-3175</wp:posOffset>
@@ -2983,7 +3125,7 @@
                 <w:sz w:val="24"/>
                 <w:szCs w:val="24"/>
               </w:rPr>
-              <w:t>Graphic Design</w:t>
+              <w:t>Agile Methodology</w:t>
             </w:r>
           </w:p>
         </w:tc>
@@ -3008,7 +3150,7 @@
                 <w:sz w:val="24"/>
                 <w:szCs w:val="24"/>
               </w:rPr>
-              <w:t>Cross browser development</w:t>
+              <w:t>Adobe Photoshop</w:t>
             </w:r>
           </w:p>
         </w:tc>
@@ -3035,7 +3177,7 @@
                 <w:sz w:val="24"/>
                 <w:szCs w:val="24"/>
               </w:rPr>
-              <w:t>Front-Motion Design</w:t>
+              <w:t>Cross browser development</w:t>
             </w:r>
           </w:p>
         </w:tc>
@@ -3060,8 +3202,102 @@
                 <w:sz w:val="24"/>
                 <w:szCs w:val="24"/>
               </w:rPr>
-              <w:t xml:space="preserve">Adobe </w:t>
+              <w:t>Adobe After Effects</w:t>
             </w:r>
+          </w:p>
+        </w:tc>
+      </w:tr>
+      <w:tr>
+        <w:tc>
+          <w:tcPr>
+            <w:tcW w:w="5107" w:type="dxa"/>
+          </w:tcPr>
+          <w:p>
+            <w:pPr>
+              <w:spacing w:after="150"/>
+              <w:rPr>
+                <w:rFonts w:ascii="Arial" w:eastAsia="Times New Roman" w:hAnsi="Arial" w:cs="Arial"/>
+                <w:color w:val="262626" w:themeColor="text1" w:themeTint="D9"/>
+                <w:sz w:val="24"/>
+                <w:szCs w:val="24"/>
+              </w:rPr>
+            </w:pPr>
+            <w:r>
+              <w:rPr>
+                <w:rFonts w:ascii="Arial" w:eastAsia="Times New Roman" w:hAnsi="Arial" w:cs="Arial"/>
+                <w:color w:val="262626" w:themeColor="text1" w:themeTint="D9"/>
+                <w:sz w:val="24"/>
+                <w:szCs w:val="24"/>
+              </w:rPr>
+              <w:t>Visual Design</w:t>
+            </w:r>
+          </w:p>
+        </w:tc>
+        <w:tc>
+          <w:tcPr>
+            <w:tcW w:w="5414" w:type="dxa"/>
+          </w:tcPr>
+          <w:p>
+            <w:pPr>
+              <w:rPr>
+                <w:rFonts w:ascii="Arial" w:eastAsia="Times New Roman" w:hAnsi="Arial" w:cs="Arial"/>
+                <w:color w:val="262626" w:themeColor="text1" w:themeTint="D9"/>
+                <w:sz w:val="24"/>
+                <w:szCs w:val="24"/>
+              </w:rPr>
+            </w:pPr>
+            <w:r>
+              <w:rPr>
+                <w:rFonts w:ascii="Arial" w:eastAsia="Times New Roman" w:hAnsi="Arial" w:cs="Arial"/>
+                <w:color w:val="262626" w:themeColor="text1" w:themeTint="D9"/>
+                <w:sz w:val="24"/>
+                <w:szCs w:val="24"/>
+              </w:rPr>
+              <w:t>Adobe Illustrator</w:t>
+            </w:r>
+          </w:p>
+        </w:tc>
+      </w:tr>
+      <w:tr>
+        <w:tc>
+          <w:tcPr>
+            <w:tcW w:w="5107" w:type="dxa"/>
+          </w:tcPr>
+          <w:p>
+            <w:pPr>
+              <w:spacing w:after="150"/>
+              <w:rPr>
+                <w:rFonts w:ascii="Arial" w:eastAsia="Times New Roman" w:hAnsi="Arial" w:cs="Arial"/>
+                <w:color w:val="262626" w:themeColor="text1" w:themeTint="D9"/>
+                <w:sz w:val="24"/>
+                <w:szCs w:val="24"/>
+              </w:rPr>
+            </w:pPr>
+            <w:r>
+              <w:rPr>
+                <w:rFonts w:ascii="Arial" w:eastAsia="Times New Roman" w:hAnsi="Arial" w:cs="Arial"/>
+                <w:color w:val="262626" w:themeColor="text1" w:themeTint="D9"/>
+                <w:sz w:val="24"/>
+                <w:szCs w:val="24"/>
+              </w:rPr>
+              <w:t>Graphic Design</w:t>
+            </w:r>
+          </w:p>
+        </w:tc>
+        <w:tc>
+          <w:tcPr>
+            <w:tcW w:w="5414" w:type="dxa"/>
+          </w:tcPr>
+          <w:p>
+            <w:pPr>
+              <w:spacing w:after="150"/>
+              <w:rPr>
+                <w:rFonts w:ascii="Arial" w:eastAsia="Times New Roman" w:hAnsi="Arial" w:cs="Arial"/>
+                <w:color w:val="262626" w:themeColor="text1" w:themeTint="D9"/>
+                <w:sz w:val="24"/>
+                <w:szCs w:val="24"/>
+              </w:rPr>
+            </w:pPr>
             <w:proofErr w:type="spellStart"/>
             <w:r>
               <w:rPr>
@@ -3070,7 +3306,7 @@
                 <w:sz w:val="24"/>
                 <w:szCs w:val="24"/>
               </w:rPr>
-              <w:t>PhotoShop</w:t>
+              <w:t>InVision</w:t>
             </w:r>
             <w:proofErr w:type="spellEnd"/>
           </w:p>
@@ -3098,6 +3334,69 @@
                 <w:sz w:val="24"/>
                 <w:szCs w:val="24"/>
               </w:rPr>
+              <w:t xml:space="preserve">Motion </w:t>
+            </w:r>
+            <w:r>
+              <w:rPr>
+                <w:rFonts w:ascii="Arial" w:eastAsia="Times New Roman" w:hAnsi="Arial" w:cs="Arial"/>
+                <w:color w:val="262626" w:themeColor="text1" w:themeTint="D9"/>
+                <w:sz w:val="24"/>
+                <w:szCs w:val="24"/>
+              </w:rPr>
+              <w:t>Graphics</w:t>
+            </w:r>
+          </w:p>
+        </w:tc>
+        <w:tc>
+          <w:tcPr>
+            <w:tcW w:w="5414" w:type="dxa"/>
+          </w:tcPr>
+          <w:p>
+            <w:pPr>
+              <w:spacing w:after="150"/>
+              <w:rPr>
+                <w:rFonts w:ascii="Arial" w:eastAsia="Times New Roman" w:hAnsi="Arial" w:cs="Arial"/>
+                <w:color w:val="262626" w:themeColor="text1" w:themeTint="D9"/>
+                <w:sz w:val="24"/>
+                <w:szCs w:val="24"/>
+              </w:rPr>
+            </w:pPr>
+            <w:proofErr w:type="spellStart"/>
+            <w:r>
+              <w:rPr>
+                <w:rFonts w:ascii="Arial" w:eastAsia="Times New Roman" w:hAnsi="Arial" w:cs="Arial"/>
+                <w:color w:val="262626" w:themeColor="text1" w:themeTint="D9"/>
+                <w:sz w:val="24"/>
+                <w:szCs w:val="24"/>
+              </w:rPr>
+              <w:t>Axure</w:t>
+            </w:r>
+            <w:proofErr w:type="spellEnd"/>
+          </w:p>
+        </w:tc>
+      </w:tr>
+      <w:tr>
+        <w:tc>
+          <w:tcPr>
+            <w:tcW w:w="5107" w:type="dxa"/>
+          </w:tcPr>
+          <w:p>
+            <w:pPr>
+              <w:spacing w:after="150"/>
+              <w:rPr>
+                <w:rFonts w:ascii="Arial" w:eastAsia="Times New Roman" w:hAnsi="Arial" w:cs="Arial"/>
+                <w:color w:val="262626" w:themeColor="text1" w:themeTint="D9"/>
+                <w:sz w:val="24"/>
+                <w:szCs w:val="24"/>
+              </w:rPr>
+            </w:pPr>
+            <w:r>
+              <w:rPr>
+                <w:rFonts w:ascii="Arial" w:eastAsia="Times New Roman" w:hAnsi="Arial" w:cs="Arial"/>
+                <w:color w:val="262626" w:themeColor="text1" w:themeTint="D9"/>
+                <w:sz w:val="24"/>
+                <w:szCs w:val="24"/>
+              </w:rPr>
               <w:t>Prototyping</w:t>
             </w:r>
           </w:p>
@@ -3116,15 +3415,6 @@
                 <w:szCs w:val="24"/>
               </w:rPr>
             </w:pPr>
-            <w:r>
-              <w:rPr>
-                <w:rFonts w:ascii="Arial" w:eastAsia="Times New Roman" w:hAnsi="Arial" w:cs="Arial"/>
-                <w:color w:val="262626" w:themeColor="text1" w:themeTint="D9"/>
-                <w:sz w:val="24"/>
-                <w:szCs w:val="24"/>
-              </w:rPr>
-              <w:t>Adobe After Effects</w:t>
-            </w:r>
           </w:p>
         </w:tc>
       </w:tr>
@@ -3166,15 +3456,6 @@
                 <w:szCs w:val="24"/>
               </w:rPr>
             </w:pPr>
-            <w:r>
-              <w:rPr>
-                <w:rFonts w:ascii="Arial" w:eastAsia="Times New Roman" w:hAnsi="Arial" w:cs="Arial"/>
-                <w:color w:val="262626" w:themeColor="text1" w:themeTint="D9"/>
-                <w:sz w:val="24"/>
-                <w:szCs w:val="24"/>
-              </w:rPr>
-              <w:t>Adobe Illustrator</w:t>
-            </w:r>
           </w:p>
         </w:tc>
       </w:tr>
@@ -3613,28 +3894,15 @@
     </w:p>
     <w:p>
       <w:pPr>
-        <w:spacing w:after="0"/>
-        <w:rPr>
-          <w:rFonts w:ascii="Arial" w:eastAsia="Times New Roman" w:hAnsi="Arial" w:cs="Arial"/>
-          <w:color w:val="262626" w:themeColor="text1" w:themeTint="D9"/>
-          <w:sz w:val="24"/>
-          <w:szCs w:val="24"/>
-        </w:rPr>
-      </w:pPr>
-    </w:p>
-    <w:p>
-      <w:pPr>
         <w:rPr>
           <w:rFonts w:ascii="Arial" w:hAnsi="Arial" w:cs="Arial"/>
           <w:color w:val="262626" w:themeColor="text1" w:themeTint="D9"/>
         </w:rPr>
       </w:pPr>
-      <w:bookmarkStart w:id="0" w:name="_GoBack"/>
-      <w:bookmarkEnd w:id="0"/>
     </w:p>
     <w:sectPr>
       <w:pgSz w:w="12240" w:h="15840"/>
-      <w:pgMar w:top="720" w:right="720" w:bottom="720" w:left="720" w:header="720" w:footer="720" w:gutter="0"/>
+      <w:pgMar w:top="630" w:right="720" w:bottom="720" w:left="720" w:header="720" w:footer="720" w:gutter="0"/>
       <w:cols w:space="720"/>
       <w:docGrid w:linePitch="360"/>
     </w:sectPr>
@@ -5945,7 +6213,7 @@
 </file>
 
 <file path=customXml/itemProps1.xml><?xml version="1.0" encoding="utf-8"?>
-<ds:datastoreItem xmlns:ds="http://schemas.openxmlformats.org/officeDocument/2006/customXml" ds:itemID="{037811AA-026A-4542-966C-D2D356368D12}">
+<ds:datastoreItem xmlns:ds="http://schemas.openxmlformats.org/officeDocument/2006/customXml" ds:itemID="{C62CDDF0-F63A-49BF-B0F8-48C2CEBB65DD}">
   <ds:schemaRefs>
     <ds:schemaRef ds:uri="http://schemas.openxmlformats.org/officeDocument/2006/bibliography"/>
   </ds:schemaRefs>

</xml_diff>